<commit_message>
added resutls of tests in lab3; prototype of lab4 created
</commit_message>
<xml_diff>
--- a/lab3-28.03.21/docs/тестирование_лаб3_отчёт.docx
+++ b/lab3-28.03.21/docs/тестирование_лаб3_отчёт.docx
@@ -1377,10 +1377,7 @@
           </w:tcPr>
           <w:p>
             <w:r>
-              <w:t>Заголовок изменился</w:t>
-            </w:r>
-            <w:r>
-              <w:t xml:space="preserve"> на название новости из списка новостей</w:t>
+              <w:t>Заголовок изменился на название новости из списка новостей</w:t>
             </w:r>
           </w:p>
         </w:tc>
@@ -4041,6 +4038,45 @@
         <w:jc w:val="center"/>
       </w:pPr>
       <w:r>
+        <w:t>Чек-лист тестирования</w:t>
+      </w:r>
+    </w:p>
+    <w:p>
+      <w:r>
+        <w:object w:dxaOrig="1520" w:dyaOrig="987" w14:anchorId="331EADD7">
+          <v:shapetype id="_x0000_t75" coordsize="21600,21600" o:spt="75" o:preferrelative="t" path="m@4@5l@4@11@9@11@9@5xe" filled="f" stroked="f">
+            <v:stroke joinstyle="miter"/>
+            <v:formulas>
+              <v:f eqn="if lineDrawn pixelLineWidth 0"/>
+              <v:f eqn="sum @0 1 0"/>
+              <v:f eqn="sum 0 0 @1"/>
+              <v:f eqn="prod @2 1 2"/>
+              <v:f eqn="prod @3 21600 pixelWidth"/>
+              <v:f eqn="prod @3 21600 pixelHeight"/>
+              <v:f eqn="sum @0 0 1"/>
+              <v:f eqn="prod @6 1 2"/>
+              <v:f eqn="prod @7 21600 pixelWidth"/>
+              <v:f eqn="sum @8 21600 0"/>
+              <v:f eqn="prod @7 21600 pixelHeight"/>
+              <v:f eqn="sum @10 21600 0"/>
+            </v:formulas>
+            <v:path o:extrusionok="f" gradientshapeok="t" o:connecttype="rect"/>
+            <o:lock v:ext="edit" aspectratio="t"/>
+          </v:shapetype>
+          <v:shape id="_x0000_i1029" type="#_x0000_t75" style="width:76.2pt;height:49.2pt" o:ole="">
+            <v:imagedata r:id="rId14" o:title=""/>
+          </v:shape>
+          <o:OLEObject Type="Embed" ProgID="Package" ShapeID="_x0000_i1029" DrawAspect="Icon" ObjectID="_1681811069" r:id="rId15"/>
+        </w:object>
+      </w:r>
+    </w:p>
+    <w:p>
+      <w:pPr>
+        <w:pStyle w:val="1"/>
+        <w:jc w:val="center"/>
+      </w:pPr>
+      <w:r>
+        <w:lastRenderedPageBreak/>
         <w:t>Вывод</w:t>
       </w:r>
     </w:p>
@@ -4095,11 +4131,7 @@
         <w:t xml:space="preserve"> Во-вторых, </w:t>
       </w:r>
       <w:r>
-        <w:t xml:space="preserve">не с лучшей </w:t>
-      </w:r>
-      <w:r>
-        <w:lastRenderedPageBreak/>
-        <w:t xml:space="preserve">стороны показал себя в данном случае </w:t>
+        <w:t xml:space="preserve">не с лучшей стороны показал себя в данном случае </w:t>
       </w:r>
       <w:r>
         <w:rPr>
@@ -4393,8 +4425,8 @@
       </w:r>
     </w:p>
     <w:sectPr>
-      <w:footerReference w:type="default" r:id="rId14"/>
-      <w:footerReference w:type="first" r:id="rId15"/>
+      <w:footerReference w:type="default" r:id="rId16"/>
+      <w:footerReference w:type="first" r:id="rId17"/>
       <w:pgSz w:w="11906" w:h="16838"/>
       <w:pgMar w:top="1134" w:right="850" w:bottom="1134" w:left="1701" w:header="708" w:footer="708" w:gutter="0"/>
       <w:cols w:space="708"/>

</xml_diff>